<commit_message>
0.19 - Tadeo Durazo - Eliminado citas de la navbar
</commit_message>
<xml_diff>
--- a/storage/ReportePermisos2021-01-27.docx
+++ b/storage/ReportePermisos2021-01-27.docx
@@ -38,7 +38,7 @@
           <w:b w:val="1"/>
           <w:bCs w:val="1"/>
         </w:rPr>
-        <w:t xml:space="preserve"> Periodo: 2021-01-07 - 2021-01-27</w:t>
+        <w:t xml:space="preserve"> Periodo: 2021-01-12 - 2021-01-27</w:t>
       </w:r>
     </w:p>
     <w:p>
@@ -62,29 +62,29 @@
           <w:b w:val="1"/>
           <w:bCs w:val="1"/>
         </w:rPr>
-        <w:t xml:space="preserve">No. de Permisos Solicitados: 2</w:t>
-      </w:r>
-    </w:p>
-    <w:p>
-      <w:pPr/>
-      <w:r>
-        <w:rPr>
-          <w:rFonts w:ascii="Arial" w:hAnsi="Arial" w:eastAsia="Arial" w:cs="Arial"/>
-          <w:sz w:val="24"/>
-          <w:szCs w:val="24"/>
-        </w:rPr>
-        <w:t xml:space="preserve">Empleado: Administrador Solicitó 1</w:t>
-      </w:r>
-    </w:p>
-    <w:p>
-      <w:pPr/>
-      <w:r>
-        <w:rPr>
-          <w:rFonts w:ascii="Arial" w:hAnsi="Arial" w:eastAsia="Arial" w:cs="Arial"/>
-          <w:sz w:val="24"/>
-          <w:szCs w:val="24"/>
-        </w:rPr>
-        <w:t xml:space="preserve">Empleado: Cajero Solicitó 1</w:t>
+        <w:t xml:space="preserve">No. de Permisos Solicitados: 3</w:t>
+      </w:r>
+    </w:p>
+    <w:p>
+      <w:pPr/>
+      <w:r>
+        <w:rPr>
+          <w:rFonts w:ascii="Arial" w:hAnsi="Arial" w:eastAsia="Arial" w:cs="Arial"/>
+          <w:sz w:val="24"/>
+          <w:szCs w:val="24"/>
+        </w:rPr>
+        <w:t xml:space="preserve">Empleado: Administrador Solicitó 2 permiso(s)</w:t>
+      </w:r>
+    </w:p>
+    <w:p>
+      <w:pPr/>
+      <w:r>
+        <w:rPr>
+          <w:rFonts w:ascii="Arial" w:hAnsi="Arial" w:eastAsia="Arial" w:cs="Arial"/>
+          <w:sz w:val="24"/>
+          <w:szCs w:val="24"/>
+        </w:rPr>
+        <w:t xml:space="preserve">Empleado: Cajero Solicitó 1 permiso(s)</w:t>
       </w:r>
     </w:p>
     <w:p>

</xml_diff>